<commit_message>
video url added to ppt and docx
</commit_message>
<xml_diff>
--- a/CS478_Assignment4_Part2_Template .docx
+++ b/CS478_Assignment4_Part2_Template .docx
@@ -163,8 +163,18 @@
           <w:sz w:val="28"/>
           <w:szCs w:val="28"/>
         </w:rPr>
-        <w:t>December 15th 2020</w:t>
-      </w:r>
+        <w:t>December 15th</w:t>
+      </w:r>
+      <w:proofErr w:type="gramStart"/>
+      <w:r>
+        <w:rPr>
+          <w:rFonts w:ascii="Arial" w:eastAsia="Arial" w:hAnsi="Arial" w:cs="Arial"/>
+          <w:sz w:val="28"/>
+          <w:szCs w:val="28"/>
+        </w:rPr>
+        <w:t xml:space="preserve"> 2020</w:t>
+      </w:r>
+      <w:proofErr w:type="gramEnd"/>
     </w:p>
     <w:p>
       <w:pPr>
@@ -440,7 +450,23 @@
                 <w:rFonts w:ascii="Arial" w:eastAsia="Arial" w:hAnsi="Arial" w:cs="Arial"/>
                 <w:b/>
               </w:rPr>
-              <w:t>Reason For Changes</w:t>
+              <w:t xml:space="preserve">Reason </w:t>
+            </w:r>
+            <w:proofErr w:type="gramStart"/>
+            <w:r>
+              <w:rPr>
+                <w:rFonts w:ascii="Arial" w:eastAsia="Arial" w:hAnsi="Arial" w:cs="Arial"/>
+                <w:b/>
+              </w:rPr>
+              <w:t>For</w:t>
+            </w:r>
+            <w:proofErr w:type="gramEnd"/>
+            <w:r>
+              <w:rPr>
+                <w:rFonts w:ascii="Arial" w:eastAsia="Arial" w:hAnsi="Arial" w:cs="Arial"/>
+                <w:b/>
+              </w:rPr>
+              <w:t xml:space="preserve"> Changes</w:t>
             </w:r>
           </w:p>
         </w:tc>
@@ -786,7 +812,21 @@
               <w:rPr>
                 <w:rFonts w:ascii="Arial" w:eastAsia="Arial" w:hAnsi="Arial" w:cs="Arial"/>
               </w:rPr>
-              <w:t>There were a number of bugs that needed to be addressed.</w:t>
+              <w:t xml:space="preserve">There were </w:t>
+            </w:r>
+            <w:proofErr w:type="gramStart"/>
+            <w:r>
+              <w:rPr>
+                <w:rFonts w:ascii="Arial" w:eastAsia="Arial" w:hAnsi="Arial" w:cs="Arial"/>
+              </w:rPr>
+              <w:t>a number of</w:t>
+            </w:r>
+            <w:proofErr w:type="gramEnd"/>
+            <w:r>
+              <w:rPr>
+                <w:rFonts w:ascii="Arial" w:eastAsia="Arial" w:hAnsi="Arial" w:cs="Arial"/>
+              </w:rPr>
+              <w:t xml:space="preserve"> bugs that needed to be addressed.</w:t>
             </w:r>
           </w:p>
         </w:tc>
@@ -942,7 +982,21 @@
               <w:rPr>
                 <w:rFonts w:ascii="Arial" w:eastAsia="Arial" w:hAnsi="Arial" w:cs="Arial"/>
               </w:rPr>
-              <w:t>There were a number of bugs that needed to be addressed.</w:t>
+              <w:t xml:space="preserve">There were </w:t>
+            </w:r>
+            <w:proofErr w:type="gramStart"/>
+            <w:r>
+              <w:rPr>
+                <w:rFonts w:ascii="Arial" w:eastAsia="Arial" w:hAnsi="Arial" w:cs="Arial"/>
+              </w:rPr>
+              <w:t>a number of</w:t>
+            </w:r>
+            <w:proofErr w:type="gramEnd"/>
+            <w:r>
+              <w:rPr>
+                <w:rFonts w:ascii="Arial" w:eastAsia="Arial" w:hAnsi="Arial" w:cs="Arial"/>
+              </w:rPr>
+              <w:t xml:space="preserve"> bugs that needed to be addressed.</w:t>
             </w:r>
           </w:p>
         </w:tc>
@@ -1098,7 +1152,21 @@
               <w:rPr>
                 <w:rFonts w:ascii="Arial" w:eastAsia="Arial" w:hAnsi="Arial" w:cs="Arial"/>
               </w:rPr>
-              <w:t>There were a number of bugs that needed to be addressed.</w:t>
+              <w:t xml:space="preserve">There were </w:t>
+            </w:r>
+            <w:proofErr w:type="gramStart"/>
+            <w:r>
+              <w:rPr>
+                <w:rFonts w:ascii="Arial" w:eastAsia="Arial" w:hAnsi="Arial" w:cs="Arial"/>
+              </w:rPr>
+              <w:t>a number of</w:t>
+            </w:r>
+            <w:proofErr w:type="gramEnd"/>
+            <w:r>
+              <w:rPr>
+                <w:rFonts w:ascii="Arial" w:eastAsia="Arial" w:hAnsi="Arial" w:cs="Arial"/>
+              </w:rPr>
+              <w:t xml:space="preserve"> bugs that needed to be addressed.</w:t>
             </w:r>
           </w:p>
         </w:tc>
@@ -1257,13 +1325,7 @@
               <w:rPr>
                 <w:rFonts w:ascii="Arial" w:eastAsia="Arial" w:hAnsi="Arial" w:cs="Arial"/>
               </w:rPr>
-              <w:t>The build configurations were updated and hence the previous version was bumped u</w:t>
-            </w:r>
-            <w:r>
-              <w:rPr>
-                <w:rFonts w:ascii="Arial" w:eastAsia="Arial" w:hAnsi="Arial" w:cs="Arial"/>
-              </w:rPr>
-              <w:t>p.</w:t>
+              <w:t>The build configurations were updated and hence the previous version was bumped up.</w:t>
             </w:r>
           </w:p>
         </w:tc>
@@ -1436,13 +1498,7 @@
               <w:rPr>
                 <w:rFonts w:ascii="Arial" w:eastAsia="Arial" w:hAnsi="Arial" w:cs="Arial"/>
               </w:rPr>
-              <w:t>There was a line ending issue on Linux environments that needed t</w:t>
-            </w:r>
-            <w:r>
-              <w:rPr>
-                <w:rFonts w:ascii="Arial" w:eastAsia="Arial" w:hAnsi="Arial" w:cs="Arial"/>
-              </w:rPr>
-              <w:t>o be fixed.</w:t>
+              <w:t>There was a line ending issue on Linux environments that needed to be fixed.</w:t>
             </w:r>
           </w:p>
         </w:tc>
@@ -1627,13 +1683,21 @@
               <w:rPr>
                 <w:rFonts w:ascii="Arial" w:eastAsia="Arial" w:hAnsi="Arial" w:cs="Arial"/>
               </w:rPr>
-              <w:t xml:space="preserve">The traditional ML data types needed to be supported to be converted to </w:t>
-            </w:r>
-            <w:r>
-              <w:rPr>
-                <w:rFonts w:ascii="Arial" w:eastAsia="Arial" w:hAnsi="Arial" w:cs="Arial"/>
-              </w:rPr>
-              <w:t xml:space="preserve">the ONNX graph structure and also the IR and operators needed </w:t>
+              <w:t xml:space="preserve">The traditional ML data types needed to be supported to be converted to the ONNX graph structure </w:t>
+            </w:r>
+            <w:proofErr w:type="gramStart"/>
+            <w:r>
+              <w:rPr>
+                <w:rFonts w:ascii="Arial" w:eastAsia="Arial" w:hAnsi="Arial" w:cs="Arial"/>
+              </w:rPr>
+              <w:t>and also</w:t>
+            </w:r>
+            <w:proofErr w:type="gramEnd"/>
+            <w:r>
+              <w:rPr>
+                <w:rFonts w:ascii="Arial" w:eastAsia="Arial" w:hAnsi="Arial" w:cs="Arial"/>
+              </w:rPr>
+              <w:t xml:space="preserve"> the IR and operators needed </w:t>
             </w:r>
             <w:proofErr w:type="spellStart"/>
             <w:r>
@@ -1832,13 +1896,21 @@
               <w:rPr>
                 <w:rFonts w:ascii="Arial" w:eastAsia="Arial" w:hAnsi="Arial" w:cs="Arial"/>
               </w:rPr>
-              <w:t>There were a number of bugs that needed to be</w:t>
-            </w:r>
-            <w:r>
-              <w:rPr>
-                <w:rFonts w:ascii="Arial" w:eastAsia="Arial" w:hAnsi="Arial" w:cs="Arial"/>
-              </w:rPr>
-              <w:t xml:space="preserve"> addressed.</w:t>
+              <w:t xml:space="preserve">There were </w:t>
+            </w:r>
+            <w:proofErr w:type="gramStart"/>
+            <w:r>
+              <w:rPr>
+                <w:rFonts w:ascii="Arial" w:eastAsia="Arial" w:hAnsi="Arial" w:cs="Arial"/>
+              </w:rPr>
+              <w:t>a number of</w:t>
+            </w:r>
+            <w:proofErr w:type="gramEnd"/>
+            <w:r>
+              <w:rPr>
+                <w:rFonts w:ascii="Arial" w:eastAsia="Arial" w:hAnsi="Arial" w:cs="Arial"/>
+              </w:rPr>
+              <w:t xml:space="preserve"> bugs that needed to be addressed.</w:t>
             </w:r>
           </w:p>
         </w:tc>
@@ -2437,13 +2509,7 @@
             <w:rPr>
               <w:rFonts w:ascii="Arial" w:eastAsia="Arial" w:hAnsi="Arial" w:cs="Arial"/>
             </w:rPr>
-            <w:t>F</w:t>
-          </w:r>
-          <w:r>
-            <w:rPr>
-              <w:rFonts w:ascii="Arial" w:eastAsia="Arial" w:hAnsi="Arial" w:cs="Arial"/>
-            </w:rPr>
-            <w:t>ragmentation in Training Phase</w:t>
+            <w:t>Fragmentation in Training Phase</w:t>
           </w:r>
           <w:r>
             <w:rPr>
@@ -2908,13 +2974,7 @@
             <w:rPr>
               <w:rFonts w:ascii="Arial" w:eastAsia="Arial" w:hAnsi="Arial" w:cs="Arial"/>
             </w:rPr>
-            <w:t xml:space="preserve">   8.1 E</w:t>
-          </w:r>
-          <w:r>
-            <w:rPr>
-              <w:rFonts w:ascii="Arial" w:eastAsia="Arial" w:hAnsi="Arial" w:cs="Arial"/>
-            </w:rPr>
-            <w:t xml:space="preserve">xample 1: Sklearn to ONNX   </w:t>
+            <w:t xml:space="preserve">   8.1 Example 1: Sklearn to ONNX   </w:t>
           </w:r>
           <w:r>
             <w:rPr>
@@ -3332,14 +3392,7 @@
           <w:rFonts w:ascii="Arial" w:eastAsia="Arial" w:hAnsi="Arial" w:cs="Arial"/>
           <w:color w:val="000000"/>
         </w:rPr>
-        <w:t>Pr</w:t>
-      </w:r>
-      <w:r>
-        <w:rPr>
-          <w:rFonts w:ascii="Arial" w:eastAsia="Arial" w:hAnsi="Arial" w:cs="Arial"/>
-          <w:color w:val="000000"/>
-        </w:rPr>
-        <w:t xml:space="preserve">esentation Slides (URL): </w:t>
+        <w:t xml:space="preserve">Presentation Slides (URL): </w:t>
       </w:r>
       <w:hyperlink r:id="rId9" w:history="1">
         <w:r>
@@ -3381,37 +3434,12 @@
         </w:rPr>
         <w:t xml:space="preserve"> </w:t>
       </w:r>
-    </w:p>
-    <w:p>
-      <w:pPr>
-        <w:pStyle w:val="Heading1"/>
-        <w:rPr>
-          <w:rFonts w:ascii="Arial" w:eastAsia="Arial" w:hAnsi="Arial" w:cs="Arial"/>
-        </w:rPr>
-      </w:pPr>
-    </w:p>
-    <w:p>
-      <w:pPr>
-        <w:pStyle w:val="Heading1"/>
-        <w:numPr>
-          <w:ilvl w:val="0"/>
-          <w:numId w:val="3"/>
-        </w:numPr>
-        <w:rPr>
-          <w:rFonts w:ascii="Arial" w:eastAsia="Arial" w:hAnsi="Arial" w:cs="Arial"/>
-        </w:rPr>
-      </w:pPr>
-      <w:bookmarkStart w:id="1" w:name="_30j0zll" w:colFirst="0" w:colLast="0"/>
-      <w:bookmarkEnd w:id="1"/>
-      <w:r>
-        <w:br w:type="page"/>
-      </w:r>
-      <w:r>
-        <w:rPr>
-          <w:rFonts w:ascii="Arial" w:eastAsia="Arial" w:hAnsi="Arial" w:cs="Arial"/>
-        </w:rPr>
-        <w:lastRenderedPageBreak/>
-        <w:t>Executive Summary</w:t>
+      <w:r>
+        <w:rPr>
+          <w:rFonts w:ascii="Arial" w:eastAsia="Arial" w:hAnsi="Arial" w:cs="Arial"/>
+          <w:color w:val="000000"/>
+        </w:rPr>
+        <w:t xml:space="preserve"> </w:t>
       </w:r>
     </w:p>
     <w:p>
@@ -3427,9 +3455,53 @@
         <w:jc w:val="both"/>
         <w:rPr>
           <w:rFonts w:ascii="Arial" w:eastAsia="Arial" w:hAnsi="Arial" w:cs="Arial"/>
-          <w:color w:val="FF0000"/>
-        </w:rPr>
-      </w:pPr>
+          <w:color w:val="000000"/>
+        </w:rPr>
+      </w:pPr>
+      <w:hyperlink r:id="rId10" w:history="1">
+        <w:r>
+          <w:rPr>
+            <w:rStyle w:val="Hyperlink"/>
+            <w:rFonts w:ascii="Roboto" w:hAnsi="Roboto"/>
+            <w:color w:val="1155CC"/>
+            <w:sz w:val="20"/>
+            <w:szCs w:val="20"/>
+          </w:rPr>
+          <w:t>https://www.youtube.com/watch?v=_nsnO5im7j8&amp;feature=youtu.be&amp;ab_channel=SanjanaBalasubramanian</w:t>
+        </w:r>
+      </w:hyperlink>
+    </w:p>
+    <w:p>
+      <w:pPr>
+        <w:pStyle w:val="Heading1"/>
+        <w:rPr>
+          <w:rFonts w:ascii="Arial" w:eastAsia="Arial" w:hAnsi="Arial" w:cs="Arial"/>
+        </w:rPr>
+      </w:pPr>
+    </w:p>
+    <w:p>
+      <w:pPr>
+        <w:pStyle w:val="Heading1"/>
+        <w:numPr>
+          <w:ilvl w:val="0"/>
+          <w:numId w:val="3"/>
+        </w:numPr>
+        <w:rPr>
+          <w:rFonts w:ascii="Arial" w:eastAsia="Arial" w:hAnsi="Arial" w:cs="Arial"/>
+        </w:rPr>
+      </w:pPr>
+      <w:bookmarkStart w:id="1" w:name="_30j0zll" w:colFirst="0" w:colLast="0"/>
+      <w:bookmarkEnd w:id="1"/>
+      <w:r>
+        <w:br w:type="page"/>
+      </w:r>
+      <w:r>
+        <w:rPr>
+          <w:rFonts w:ascii="Arial" w:eastAsia="Arial" w:hAnsi="Arial" w:cs="Arial"/>
+        </w:rPr>
+        <w:lastRenderedPageBreak/>
+        <w:t>Executive Summary</w:t>
+      </w:r>
     </w:p>
     <w:p>
       <w:pPr>
@@ -3444,19 +3516,44 @@
         <w:jc w:val="both"/>
         <w:rPr>
           <w:rFonts w:ascii="Arial" w:eastAsia="Arial" w:hAnsi="Arial" w:cs="Arial"/>
-        </w:rPr>
-      </w:pPr>
-      <w:r>
-        <w:rPr>
-          <w:rFonts w:ascii="Arial" w:eastAsia="Arial" w:hAnsi="Arial" w:cs="Arial"/>
-        </w:rPr>
-        <w:t>ONNX is a project which was started in 2017 by three companies mainly AWS, Facebook and Microsoft with the sole motivation of creating an interoperable ecosystem between the myriad number of frameworks available in the DNN and ML domain. Unlike ML and DNN,</w:t>
-      </w:r>
-      <w:r>
-        <w:rPr>
-          <w:rFonts w:ascii="Arial" w:eastAsia="Arial" w:hAnsi="Arial" w:cs="Arial"/>
-        </w:rPr>
-        <w:t xml:space="preserve"> ONNX is not a black box system and is very well documented .Throughout the project, we dived deep into its workings and have explored and answered the most relevant questions about the same which are described below:</w:t>
+          <w:color w:val="FF0000"/>
+        </w:rPr>
+      </w:pPr>
+    </w:p>
+    <w:p>
+      <w:pPr>
+        <w:pBdr>
+          <w:top w:val="nil"/>
+          <w:left w:val="nil"/>
+          <w:bottom w:val="nil"/>
+          <w:right w:val="nil"/>
+          <w:between w:val="nil"/>
+        </w:pBdr>
+        <w:spacing w:after="120"/>
+        <w:jc w:val="both"/>
+        <w:rPr>
+          <w:rFonts w:ascii="Arial" w:eastAsia="Arial" w:hAnsi="Arial" w:cs="Arial"/>
+        </w:rPr>
+      </w:pPr>
+      <w:r>
+        <w:rPr>
+          <w:rFonts w:ascii="Arial" w:eastAsia="Arial" w:hAnsi="Arial" w:cs="Arial"/>
+        </w:rPr>
+        <w:t xml:space="preserve">ONNX is a project which was started in 2017 by three companies mainly AWS, </w:t>
+      </w:r>
+      <w:proofErr w:type="gramStart"/>
+      <w:r>
+        <w:rPr>
+          <w:rFonts w:ascii="Arial" w:eastAsia="Arial" w:hAnsi="Arial" w:cs="Arial"/>
+        </w:rPr>
+        <w:t>Facebook</w:t>
+      </w:r>
+      <w:proofErr w:type="gramEnd"/>
+      <w:r>
+        <w:rPr>
+          <w:rFonts w:ascii="Arial" w:eastAsia="Arial" w:hAnsi="Arial" w:cs="Arial"/>
+        </w:rPr>
+        <w:t xml:space="preserve"> and Microsoft with the sole motivation of creating an interoperable ecosystem between the myriad number of frameworks available in the DNN and ML domain. Unlike ML and DNN, ONNX is not a black box system and is very well documented .Throughout the project, we dived deep into its workings and have explored and answered the most relevant questions about the same which are described below:</w:t>
       </w:r>
     </w:p>
     <w:p>
@@ -3506,13 +3603,7 @@
         <w:rPr>
           <w:rFonts w:ascii="Arial" w:eastAsia="Arial" w:hAnsi="Arial" w:cs="Arial"/>
         </w:rPr>
-        <w:t>Why is it that O</w:t>
-      </w:r>
-      <w:r>
-        <w:rPr>
-          <w:rFonts w:ascii="Arial" w:eastAsia="Arial" w:hAnsi="Arial" w:cs="Arial"/>
-        </w:rPr>
-        <w:t>NNX gained popularity in such a short period of time?</w:t>
+        <w:t>Why is it that ONNX gained popularity in such a short period of time?</w:t>
       </w:r>
     </w:p>
     <w:p>
@@ -3585,13 +3676,7 @@
         <w:rPr>
           <w:rFonts w:ascii="Arial" w:eastAsia="Arial" w:hAnsi="Arial" w:cs="Arial"/>
         </w:rPr>
-        <w:t>Since its birth in 2017, ONNX has been continuously evolving and is currently becoming the de facto standard for major AI and ML applications focused on inference Being an open source project under the LFAI which is the Linux Foundation’s charter for Artif</w:t>
-      </w:r>
-      <w:r>
-        <w:rPr>
-          <w:rFonts w:ascii="Arial" w:eastAsia="Arial" w:hAnsi="Arial" w:cs="Arial"/>
-        </w:rPr>
-        <w:t>icial Intelligence, its community has also been growing rapidly and has already gained popularity among the AI, DL and ML communities. Some interesting insights that we gained during the process are as follows:</w:t>
+        <w:t>Since its birth in 2017, ONNX has been continuously evolving and is currently becoming the de facto standard for major AI and ML applications focused on inference Being an open source project under the LFAI which is the Linux Foundation’s charter for Artificial Intelligence, its community has also been growing rapidly and has already gained popularity among the AI, DL and ML communities. Some interesting insights that we gained during the process are as follows:</w:t>
       </w:r>
     </w:p>
     <w:p>
@@ -3616,13 +3701,7 @@
         <w:rPr>
           <w:rFonts w:ascii="Arial" w:eastAsia="Arial" w:hAnsi="Arial" w:cs="Arial"/>
         </w:rPr>
-        <w:t>We gained better understanding about the enti</w:t>
-      </w:r>
-      <w:r>
-        <w:rPr>
-          <w:rFonts w:ascii="Arial" w:eastAsia="Arial" w:hAnsi="Arial" w:cs="Arial"/>
-        </w:rPr>
-        <w:t xml:space="preserve">re process of developing a model and deploying it on the specific target environment. </w:t>
+        <w:t xml:space="preserve">We gained better understanding about the entire process of developing a model and deploying it on the specific target environment. </w:t>
       </w:r>
     </w:p>
     <w:p>
@@ -3648,7 +3727,21 @@
         <w:rPr>
           <w:rFonts w:ascii="Arial" w:eastAsia="Arial" w:hAnsi="Arial" w:cs="Arial"/>
         </w:rPr>
-        <w:t>We were made aware of the numerous hardware and software domain specific tools that are available for visualization, development and deployment.</w:t>
+        <w:t xml:space="preserve">We were made aware of the numerous hardware and software domain specific tools that are available for visualization, </w:t>
+      </w:r>
+      <w:proofErr w:type="gramStart"/>
+      <w:r>
+        <w:rPr>
+          <w:rFonts w:ascii="Arial" w:eastAsia="Arial" w:hAnsi="Arial" w:cs="Arial"/>
+        </w:rPr>
+        <w:t>development</w:t>
+      </w:r>
+      <w:proofErr w:type="gramEnd"/>
+      <w:r>
+        <w:rPr>
+          <w:rFonts w:ascii="Arial" w:eastAsia="Arial" w:hAnsi="Arial" w:cs="Arial"/>
+        </w:rPr>
+        <w:t xml:space="preserve"> and deployment.</w:t>
       </w:r>
     </w:p>
     <w:p>
@@ -3936,14 +4029,7 @@
           <w:rFonts w:ascii="Arial" w:eastAsia="Arial" w:hAnsi="Arial" w:cs="Arial"/>
           <w:highlight w:val="white"/>
         </w:rPr>
-        <w:t>The production of the model and of course, its implementation are two important aspects about an Artificial Intelligence Model. The growth in deep learning frameworks renders it a cumbersome task. The technical skill p</w:t>
-      </w:r>
-      <w:r>
-        <w:rPr>
-          <w:rFonts w:ascii="Arial" w:eastAsia="Arial" w:hAnsi="Arial" w:cs="Arial"/>
-          <w:highlight w:val="white"/>
-        </w:rPr>
-        <w:t>rovided by ONNX enables a developer to generate great ideas more quickly.</w:t>
+        <w:t>The production of the model and of course, its implementation are two important aspects about an Artificial Intelligence Model. The growth in deep learning frameworks renders it a cumbersome task. The technical skill provided by ONNX enables a developer to generate great ideas more quickly.</w:t>
       </w:r>
     </w:p>
     <w:p>
@@ -3961,14 +4047,7 @@
           <w:rFonts w:ascii="Arial" w:eastAsia="Arial" w:hAnsi="Arial" w:cs="Arial"/>
           <w:highlight w:val="white"/>
         </w:rPr>
-        <w:t>ONNX is an open source project which is mainly an intermediate representation in the form of a file format which maps the high-level graphs of a model in specific frameworks to a sim</w:t>
-      </w:r>
-      <w:r>
-        <w:rPr>
-          <w:rFonts w:ascii="Arial" w:eastAsia="Arial" w:hAnsi="Arial" w:cs="Arial"/>
-          <w:highlight w:val="white"/>
-        </w:rPr>
-        <w:t xml:space="preserve">ilar graph in the ONNX file format.  </w:t>
+        <w:t xml:space="preserve">ONNX is an open source project which is mainly an intermediate representation in the form of a file format which maps the high-level graphs of a model in specific frameworks to a similar graph in the ONNX file format.  </w:t>
       </w:r>
     </w:p>
     <w:p>
@@ -4004,14 +4083,7 @@
           <w:rFonts w:ascii="Arial" w:eastAsia="Arial" w:hAnsi="Arial" w:cs="Arial"/>
           <w:highlight w:val="white"/>
         </w:rPr>
-        <w:t>Framework Interoperability: After the invention of ONNX, this can be considered as the key requirement. It provides data scientists/developers with a free hand to train a model in a fr</w:t>
-      </w:r>
-      <w:r>
-        <w:rPr>
-          <w:rFonts w:ascii="Arial" w:eastAsia="Arial" w:hAnsi="Arial" w:cs="Arial"/>
-          <w:highlight w:val="white"/>
-        </w:rPr>
-        <w:t>amework and produce inference in another framework.</w:t>
+        <w:t>Framework Interoperability: After the invention of ONNX, this can be considered as the key requirement. It provides data scientists/developers with a free hand to train a model in a framework and produce inference in another framework.</w:t>
       </w:r>
     </w:p>
     <w:p>
@@ -4030,14 +4102,7 @@
           <w:rFonts w:ascii="Arial" w:eastAsia="Arial" w:hAnsi="Arial" w:cs="Arial"/>
           <w:highlight w:val="white"/>
         </w:rPr>
-        <w:t>Hardware Optimizations: It is easy to offer developers the ability to optimize by using Open Neural Network Exchange. It gives any tool that uses the exported ONNX models the advantages of ONNX compatible</w:t>
-      </w:r>
-      <w:r>
-        <w:rPr>
-          <w:rFonts w:ascii="Arial" w:eastAsia="Arial" w:hAnsi="Arial" w:cs="Arial"/>
-          <w:highlight w:val="white"/>
-        </w:rPr>
-        <w:t xml:space="preserve"> runtimes and libraries and results in the maximization of performance on some of the best hardware in the technical field.</w:t>
+        <w:t>Hardware Optimizations: It is easy to offer developers the ability to optimize by using Open Neural Network Exchange. It gives any tool that uses the exported ONNX models the advantages of ONNX compatible runtimes and libraries and results in the maximization of performance on some of the best hardware in the technical field.</w:t>
       </w:r>
     </w:p>
     <w:p>
@@ -4824,7 +4889,21 @@
               <w:rPr>
                 <w:rFonts w:ascii="Arial" w:eastAsia="Arial" w:hAnsi="Arial" w:cs="Arial"/>
               </w:rPr>
-              <w:t>Version History, Executive summary and Importance of ONNX</w:t>
+              <w:t xml:space="preserve">Version History, Executive </w:t>
+            </w:r>
+            <w:proofErr w:type="gramStart"/>
+            <w:r>
+              <w:rPr>
+                <w:rFonts w:ascii="Arial" w:eastAsia="Arial" w:hAnsi="Arial" w:cs="Arial"/>
+              </w:rPr>
+              <w:t>summary</w:t>
+            </w:r>
+            <w:proofErr w:type="gramEnd"/>
+            <w:r>
+              <w:rPr>
+                <w:rFonts w:ascii="Arial" w:eastAsia="Arial" w:hAnsi="Arial" w:cs="Arial"/>
+              </w:rPr>
+              <w:t xml:space="preserve"> and Importance of ONNX</w:t>
             </w:r>
           </w:p>
         </w:tc>
@@ -4874,13 +4953,7 @@
         <w:rPr>
           <w:rFonts w:ascii="Arial" w:eastAsia="Arial" w:hAnsi="Arial" w:cs="Arial"/>
         </w:rPr>
-        <w:t>Open Neural Network Exchange (ONNX) is an open ecosystem that enables AI developers to pick the right tools as their work proceeds. For AI models, both deep learning and conventional ML, ONNX offers an open source format. As well as definitions of built-in</w:t>
-      </w:r>
-      <w:r>
-        <w:rPr>
-          <w:rFonts w:ascii="Arial" w:eastAsia="Arial" w:hAnsi="Arial" w:cs="Arial"/>
-        </w:rPr>
-        <w:t xml:space="preserve"> operators and regular data types, it defines an extensible computation graph model. </w:t>
+        <w:t xml:space="preserve">Open Neural Network Exchange (ONNX) is an open ecosystem that enables AI developers to pick the right tools as their work proceeds. For AI models, both deep learning and conventional ML, ONNX offers an open source format. As well as definitions of built-in operators and regular data types, it defines an extensible computation graph model. </w:t>
       </w:r>
     </w:p>
     <w:p>
@@ -4902,13 +4975,7 @@
         <w:rPr>
           <w:rFonts w:ascii="Arial" w:eastAsia="Arial" w:hAnsi="Arial" w:cs="Arial"/>
         </w:rPr>
-        <w:t>ONNX is commonly supported in many frameworks, tools, and hardware and can be found. Enabling interoperability and streamlining the path from research to production betw</w:t>
-      </w:r>
-      <w:r>
-        <w:rPr>
-          <w:rFonts w:ascii="Arial" w:eastAsia="Arial" w:hAnsi="Arial" w:cs="Arial"/>
-        </w:rPr>
-        <w:t xml:space="preserve">een different frameworks helps to increase the pace of innovation in the AI community. </w:t>
+        <w:t xml:space="preserve">ONNX is commonly supported in many frameworks, tools, and hardware and can be found. Enabling interoperability and streamlining the path from research to production between different frameworks helps to increase the pace of innovation in the AI community. </w:t>
       </w:r>
     </w:p>
     <w:p>
@@ -4930,13 +4997,7 @@
         <w:rPr>
           <w:rFonts w:ascii="Arial" w:eastAsia="Arial" w:hAnsi="Arial" w:cs="Arial"/>
         </w:rPr>
-        <w:t>ONNX can be developed without thinking about downstream inferencing effects in your chosen system. With your chosen inference engine, ONNX allows you to use your prefe</w:t>
-      </w:r>
-      <w:r>
-        <w:rPr>
-          <w:rFonts w:ascii="Arial" w:eastAsia="Arial" w:hAnsi="Arial" w:cs="Arial"/>
-        </w:rPr>
-        <w:t>rred system. ONNX makes it easier to access hardware optimizations. Use compatible ONNX runtimes and libraries designed to optimize hardware-wide performance.</w:t>
+        <w:t>ONNX can be developed without thinking about downstream inferencing effects in your chosen system. With your chosen inference engine, ONNX allows you to use your preferred system. ONNX makes it easier to access hardware optimizations. Use compatible ONNX runtimes and libraries designed to optimize hardware-wide performance.</w:t>
       </w:r>
     </w:p>
     <w:p>
@@ -4958,19 +5019,7 @@
         <w:rPr>
           <w:rFonts w:ascii="Arial" w:eastAsia="Arial" w:hAnsi="Arial" w:cs="Arial"/>
         </w:rPr>
-        <w:t xml:space="preserve">As well as definitions of built-in operators and standard data types, ONNX offers a description </w:t>
-      </w:r>
-      <w:r>
-        <w:rPr>
-          <w:rFonts w:ascii="Arial" w:eastAsia="Arial" w:hAnsi="Arial" w:cs="Arial"/>
-        </w:rPr>
-        <w:t>of an extensible computation graph model.   As a list of nodes that form an acyclic graph, each computation dataflow graph is organized. Nodes have one or more outputs and one or more inputs. Each node represents a call to an operator. To help record its f</w:t>
-      </w:r>
-      <w:r>
-        <w:rPr>
-          <w:rFonts w:ascii="Arial" w:eastAsia="Arial" w:hAnsi="Arial" w:cs="Arial"/>
-        </w:rPr>
-        <w:t xml:space="preserve">unction, author, </w:t>
+        <w:t xml:space="preserve">As well as definitions of built-in operators and standard data types, ONNX offers a description of an extensible computation graph model.   As a list of nodes that form an acyclic graph, each computation dataflow graph is organized. Nodes have one or more outputs and one or more inputs. Each node represents a call to an operator. To help record its function, author, </w:t>
       </w:r>
       <w:proofErr w:type="spellStart"/>
       <w:r>
@@ -5006,13 +5055,7 @@
         <w:rPr>
           <w:rFonts w:ascii="Arial" w:eastAsia="Arial" w:hAnsi="Arial" w:cs="Arial"/>
         </w:rPr>
-        <w:t>Operators are applied externally to the graph, but through frameworks, the set of built-in operators are portable. Implementations of these operators on the relevant data types will be supported by any sy</w:t>
-      </w:r>
-      <w:r>
-        <w:rPr>
-          <w:rFonts w:ascii="Arial" w:eastAsia="Arial" w:hAnsi="Arial" w:cs="Arial"/>
-        </w:rPr>
-        <w:t>stem supporting ONNX.</w:t>
+        <w:t>Operators are applied externally to the graph, but through frameworks, the set of built-in operators are portable. Implementations of these operators on the relevant data types will be supported by any system supporting ONNX.</w:t>
       </w:r>
     </w:p>
     <w:p/>
@@ -5099,9 +5142,70 @@
           <w:sz w:val="28"/>
           <w:szCs w:val="28"/>
         </w:rPr>
-        <w:t>“There is no interoperability which exists</w:t>
-      </w:r>
-      <w:r>
+        <w:t>“There is no interoperability which exists among the various frameworks.”</w:t>
+      </w:r>
+    </w:p>
+    <w:p>
+      <w:pPr>
+        <w:rPr>
+          <w:rFonts w:ascii="Arial" w:eastAsia="Arial" w:hAnsi="Arial" w:cs="Arial"/>
+          <w:sz w:val="22"/>
+          <w:szCs w:val="22"/>
+        </w:rPr>
+      </w:pPr>
+    </w:p>
+    <w:p>
+      <w:pPr>
+        <w:rPr>
+          <w:rFonts w:ascii="Arial" w:eastAsia="Arial" w:hAnsi="Arial" w:cs="Arial"/>
+        </w:rPr>
+      </w:pPr>
+      <w:r>
+        <w:rPr>
+          <w:rFonts w:ascii="Arial" w:eastAsia="Arial" w:hAnsi="Arial" w:cs="Arial"/>
+        </w:rPr>
+        <w:t xml:space="preserve">In the last decade, deep learning has evolved at an exponential rate due to the simultaneous growth in the fields of big data, hardware components and algorithms. The extremely distributed and fragmented nature of this domain requires the engineers to develop models according to specific use cases. For instance, a certain use case may use the NVIDIA GPUs as accelerators for training and would therefore require only the CUDA or the </w:t>
+      </w:r>
+      <w:proofErr w:type="spellStart"/>
+      <w:r>
+        <w:rPr>
+          <w:rFonts w:ascii="Arial" w:eastAsia="Arial" w:hAnsi="Arial" w:cs="Arial"/>
+        </w:rPr>
+        <w:t>cuDNN</w:t>
+      </w:r>
+      <w:proofErr w:type="spellEnd"/>
+      <w:r>
+        <w:rPr>
+          <w:rFonts w:ascii="Arial" w:eastAsia="Arial" w:hAnsi="Arial" w:cs="Arial"/>
+        </w:rPr>
+        <w:t xml:space="preserve"> platforms to be used </w:t>
+      </w:r>
+      <w:proofErr w:type="gramStart"/>
+      <w:r>
+        <w:rPr>
+          <w:rFonts w:ascii="Arial" w:eastAsia="Arial" w:hAnsi="Arial" w:cs="Arial"/>
+        </w:rPr>
+        <w:t>in order to</w:t>
+      </w:r>
+      <w:proofErr w:type="gramEnd"/>
+      <w:r>
+        <w:rPr>
+          <w:rFonts w:ascii="Arial" w:eastAsia="Arial" w:hAnsi="Arial" w:cs="Arial"/>
+        </w:rPr>
+        <w:t xml:space="preserve"> interact with them. This would pose a problem if the inference is using a different framework as there was no way to map the operators among these two frameworks. This is where the ONNX file format comes into play.</w:t>
+      </w:r>
+    </w:p>
+    <w:p>
+      <w:pPr>
+        <w:rPr>
+          <w:rFonts w:ascii="Roboto" w:eastAsia="Roboto" w:hAnsi="Roboto" w:cs="Roboto"/>
+          <w:sz w:val="28"/>
+          <w:szCs w:val="28"/>
+        </w:rPr>
+      </w:pPr>
+    </w:p>
+    <w:p>
+      <w:pPr>
         <w:rPr>
           <w:rFonts w:ascii="Roboto" w:eastAsia="Roboto" w:hAnsi="Roboto" w:cs="Roboto"/>
           <w:i/>
@@ -5109,68 +5213,8 @@
           <w:sz w:val="28"/>
           <w:szCs w:val="28"/>
         </w:rPr>
-        <w:t xml:space="preserve"> among the various frameworks.”</w:t>
-      </w:r>
-    </w:p>
-    <w:p>
-      <w:pPr>
-        <w:rPr>
-          <w:rFonts w:ascii="Arial" w:eastAsia="Arial" w:hAnsi="Arial" w:cs="Arial"/>
-          <w:sz w:val="22"/>
-          <w:szCs w:val="22"/>
-        </w:rPr>
-      </w:pPr>
-    </w:p>
-    <w:p>
-      <w:pPr>
-        <w:rPr>
-          <w:rFonts w:ascii="Arial" w:eastAsia="Arial" w:hAnsi="Arial" w:cs="Arial"/>
-        </w:rPr>
-      </w:pPr>
-      <w:r>
-        <w:rPr>
-          <w:rFonts w:ascii="Arial" w:eastAsia="Arial" w:hAnsi="Arial" w:cs="Arial"/>
-        </w:rPr>
-        <w:t>In the last decade, deep learning has evolved at an exponential rate due to the simultaneous growth in the fields of big data, hardware components and algorithms. The extremely distributed and fragmented nature of this doma</w:t>
-      </w:r>
-      <w:r>
-        <w:rPr>
-          <w:rFonts w:ascii="Arial" w:eastAsia="Arial" w:hAnsi="Arial" w:cs="Arial"/>
-        </w:rPr>
-        <w:t xml:space="preserve">in requires the engineers to develop models according to specific use cases. For instance, a certain use case may use the NVIDIA GPUs as accelerators for training and would therefore require only the CUDA or the </w:t>
-      </w:r>
-      <w:proofErr w:type="spellStart"/>
-      <w:r>
-        <w:rPr>
-          <w:rFonts w:ascii="Arial" w:eastAsia="Arial" w:hAnsi="Arial" w:cs="Arial"/>
-        </w:rPr>
-        <w:t>cuDNN</w:t>
-      </w:r>
-      <w:proofErr w:type="spellEnd"/>
-      <w:r>
-        <w:rPr>
-          <w:rFonts w:ascii="Arial" w:eastAsia="Arial" w:hAnsi="Arial" w:cs="Arial"/>
-        </w:rPr>
-        <w:t xml:space="preserve"> platforms to be used in order to inter</w:t>
-      </w:r>
-      <w:r>
-        <w:rPr>
-          <w:rFonts w:ascii="Arial" w:eastAsia="Arial" w:hAnsi="Arial" w:cs="Arial"/>
-        </w:rPr>
-        <w:t>act with them. This would pose a problem if the inference is using a different framework as there was no way to map the operators among these two frameworks. This is where the ONNX file format comes into play.</w:t>
-      </w:r>
-    </w:p>
-    <w:p>
-      <w:pPr>
-        <w:rPr>
-          <w:rFonts w:ascii="Roboto" w:eastAsia="Roboto" w:hAnsi="Roboto" w:cs="Roboto"/>
-          <w:sz w:val="28"/>
-          <w:szCs w:val="28"/>
-        </w:rPr>
-      </w:pPr>
-    </w:p>
-    <w:p>
-      <w:pPr>
+      </w:pPr>
+      <w:r>
         <w:rPr>
           <w:rFonts w:ascii="Roboto" w:eastAsia="Roboto" w:hAnsi="Roboto" w:cs="Roboto"/>
           <w:i/>
@@ -5178,26 +5222,7 @@
           <w:sz w:val="28"/>
           <w:szCs w:val="28"/>
         </w:rPr>
-      </w:pPr>
-      <w:r>
-        <w:rPr>
-          <w:rFonts w:ascii="Roboto" w:eastAsia="Roboto" w:hAnsi="Roboto" w:cs="Roboto"/>
-          <w:i/>
-          <w:color w:val="B7B7B7"/>
-          <w:sz w:val="28"/>
-          <w:szCs w:val="28"/>
-        </w:rPr>
-        <w:t>“The ONNX file format is to DNN what CLR is t</w:t>
-      </w:r>
-      <w:r>
-        <w:rPr>
-          <w:rFonts w:ascii="Roboto" w:eastAsia="Roboto" w:hAnsi="Roboto" w:cs="Roboto"/>
-          <w:i/>
-          <w:color w:val="B7B7B7"/>
-          <w:sz w:val="28"/>
-          <w:szCs w:val="28"/>
-        </w:rPr>
-        <w:t>o programming languages.”</w:t>
+        <w:t>“The ONNX file format is to DNN what CLR is to programming languages.”</w:t>
       </w:r>
     </w:p>
     <w:p/>
@@ -5813,11 +5838,19 @@
     </w:p>
     <w:p/>
     <w:p>
-      <w:r>
-        <w:rPr>
-          <w:rFonts w:ascii="Arial" w:eastAsia="Arial" w:hAnsi="Arial" w:cs="Arial"/>
-        </w:rPr>
-        <w:t>Similar to the training phase, the target environment too is very diverse and is domain specific, hence it is not directly optimizable. Some instances are described below:</w:t>
+      <w:proofErr w:type="gramStart"/>
+      <w:r>
+        <w:rPr>
+          <w:rFonts w:ascii="Arial" w:eastAsia="Arial" w:hAnsi="Arial" w:cs="Arial"/>
+        </w:rPr>
+        <w:t>Similar to</w:t>
+      </w:r>
+      <w:proofErr w:type="gramEnd"/>
+      <w:r>
+        <w:rPr>
+          <w:rFonts w:ascii="Arial" w:eastAsia="Arial" w:hAnsi="Arial" w:cs="Arial"/>
+        </w:rPr>
+        <w:t xml:space="preserve"> the training phase, the target environment too is very diverse and is domain specific, hence it is not directly optimizable. Some instances are described below:</w:t>
       </w:r>
     </w:p>
     <w:p/>
@@ -6405,15 +6438,7 @@
           <w:color w:val="202124"/>
           <w:highlight w:val="white"/>
         </w:rPr>
-        <w:t>ONNX is an open source file format built to represent machine learning models to allow for portability and interoperability. ONNX defines a common set of operators - the building blocks of machine learning and deep learning models - and a common file forma</w:t>
-      </w:r>
-      <w:r>
-        <w:rPr>
-          <w:rFonts w:ascii="Arial" w:eastAsia="Arial" w:hAnsi="Arial" w:cs="Arial"/>
-          <w:color w:val="202124"/>
-          <w:highlight w:val="white"/>
-        </w:rPr>
-        <w:t>t to enable AI developers to use models with a variety of frameworks, tools, runtimes, and compilers.</w:t>
+        <w:t>ONNX is an open source file format built to represent machine learning models to allow for portability and interoperability. ONNX defines a common set of operators - the building blocks of machine learning and deep learning models - and a common file format to enable AI developers to use models with a variety of frameworks, tools, runtimes, and compilers.</w:t>
       </w:r>
     </w:p>
     <w:p>
@@ -6458,13 +6483,7 @@
         <w:rPr>
           <w:rFonts w:ascii="Arial" w:eastAsia="Arial" w:hAnsi="Arial" w:cs="Arial"/>
         </w:rPr>
-        <w:t>Developers can obtain their own set of data using online resources/research or also use the ONNX Model Zoo too and directly have a pre-trained se</w:t>
-      </w:r>
-      <w:r>
-        <w:rPr>
-          <w:rFonts w:ascii="Arial" w:eastAsia="Arial" w:hAnsi="Arial" w:cs="Arial"/>
-        </w:rPr>
-        <w:t>t of models in the ONNX format.</w:t>
+        <w:t>Developers can obtain their own set of data using online resources/research or also use the ONNX Model Zoo too and directly have a pre-trained set of models in the ONNX format.</w:t>
       </w:r>
     </w:p>
     <w:p>
@@ -6567,13 +6586,7 @@
         <w:rPr>
           <w:rFonts w:ascii="Arial" w:eastAsia="Arial" w:hAnsi="Arial" w:cs="Arial"/>
         </w:rPr>
-        <w:t>Native export from ML training frameworks: Several training frameworks support native export f</w:t>
-      </w:r>
-      <w:r>
-        <w:rPr>
-          <w:rFonts w:ascii="Arial" w:eastAsia="Arial" w:hAnsi="Arial" w:cs="Arial"/>
-        </w:rPr>
-        <w:t xml:space="preserve">unctionality to ONNX, like Chainer, Caffee2, and </w:t>
+        <w:t xml:space="preserve">Native export from ML training frameworks: Several training frameworks support native export functionality to ONNX, like Chainer, Caffee2, and </w:t>
       </w:r>
       <w:proofErr w:type="spellStart"/>
       <w:r>
@@ -6615,13 +6628,7 @@
         <w:rPr>
           <w:rFonts w:ascii="Arial" w:eastAsia="Arial" w:hAnsi="Arial" w:cs="Arial"/>
         </w:rPr>
-        <w:t>Conver</w:t>
-      </w:r>
-      <w:r>
-        <w:rPr>
-          <w:rFonts w:ascii="Arial" w:eastAsia="Arial" w:hAnsi="Arial" w:cs="Arial"/>
-        </w:rPr>
-        <w:t xml:space="preserve">t existing models using </w:t>
+        <w:t xml:space="preserve">Convert existing models using </w:t>
       </w:r>
       <w:proofErr w:type="spellStart"/>
       <w:r>
@@ -6635,13 +6642,7 @@
         <w:rPr>
           <w:rFonts w:ascii="Arial" w:eastAsia="Arial" w:hAnsi="Arial" w:cs="Arial"/>
         </w:rPr>
-        <w:t xml:space="preserve">: This Python package allows models to be converted from several training framework formats to ONNX. As a developer, you can specify which version of ONNX you would like to convert your model to, depending on which builds </w:t>
-      </w:r>
-      <w:r>
-        <w:rPr>
-          <w:rFonts w:ascii="Arial" w:eastAsia="Arial" w:hAnsi="Arial" w:cs="Arial"/>
-        </w:rPr>
-        <w:t>of Windows your application targets. If the developer is not familiar with Python, they can use Windows ML's UI-based Dashboard to easily convert the models with just a few clicks.</w:t>
+        <w:t>: This Python package allows models to be converted from several training framework formats to ONNX. As a developer, you can specify which version of ONNX you would like to convert your model to, depending on which builds of Windows your application targets. If the developer is not familiar with Python, they can use Windows ML's UI-based Dashboard to easily convert the models with just a few clicks.</w:t>
       </w:r>
     </w:p>
     <w:p>
@@ -6871,15 +6872,7 @@
           <w:color w:val="24292E"/>
           <w:highlight w:val="white"/>
         </w:rPr>
-        <w:t>Support models created in several different framew</w:t>
-      </w:r>
-      <w:r>
-        <w:rPr>
-          <w:rFonts w:ascii="Arial" w:eastAsia="Arial" w:hAnsi="Arial" w:cs="Arial"/>
-          <w:color w:val="24292E"/>
-          <w:highlight w:val="white"/>
-        </w:rPr>
-        <w:t>orks</w:t>
+        <w:t>Support models created in several different frameworks</w:t>
       </w:r>
     </w:p>
     <w:p>
@@ -7034,15 +7027,7 @@
           <w:color w:val="24292E"/>
           <w:highlight w:val="white"/>
         </w:rPr>
-        <w:t xml:space="preserve">The growing emphasis and selection of sensors and reliable signal streams from IoT devices offers new opportunities to transfer AI workloads to the edge. This is especially important because there are large quantities of incoming data/signals that, due to </w:t>
-      </w:r>
-      <w:r>
-        <w:rPr>
-          <w:rFonts w:ascii="Arial" w:eastAsia="Arial" w:hAnsi="Arial" w:cs="Arial"/>
-          <w:color w:val="24292E"/>
-          <w:highlight w:val="white"/>
-        </w:rPr>
-        <w:t xml:space="preserve">storage or latency considerations, might not be effective or useful to push to the cloud. </w:t>
+        <w:t xml:space="preserve">The growing emphasis and selection of sensors and reliable signal streams from IoT devices offers new opportunities to transfer AI workloads to the edge. This is especially important because there are large quantities of incoming data/signals that, due to storage or latency considerations, might not be effective or useful to push to the cloud. </w:t>
       </w:r>
     </w:p>
     <w:p>
@@ -7093,15 +7078,7 @@
           <w:color w:val="24292E"/>
           <w:highlight w:val="white"/>
         </w:rPr>
-        <w:t xml:space="preserve"> these scenarios</w:t>
-      </w:r>
-      <w:r>
-        <w:rPr>
-          <w:rFonts w:ascii="Arial" w:eastAsia="Arial" w:hAnsi="Arial" w:cs="Arial"/>
-          <w:color w:val="24292E"/>
-          <w:highlight w:val="white"/>
-        </w:rPr>
-        <w:t>, directly executing model inferencing on the target device is crucial for optimal assistance.</w:t>
+        <w:t xml:space="preserve"> these scenarios, directly executing model inferencing on the target device is crucial for optimal assistance.</w:t>
       </w:r>
     </w:p>
     <w:p>
@@ -7173,15 +7150,7 @@
           <w:color w:val="24292E"/>
           <w:highlight w:val="white"/>
         </w:rPr>
-        <w:t>On newer Windows 10 devices (1809+), ONNX Runtime is available by default a</w:t>
-      </w:r>
-      <w:r>
-        <w:rPr>
-          <w:rFonts w:ascii="Arial" w:eastAsia="Arial" w:hAnsi="Arial" w:cs="Arial"/>
-          <w:color w:val="24292E"/>
-          <w:highlight w:val="white"/>
-        </w:rPr>
-        <w:t>s part of the OS and is accessible via the Windows Machine Learning APIs.</w:t>
+        <w:t>On newer Windows 10 devices (1809+), ONNX Runtime is available by default as part of the OS and is accessible via the Windows Machine Learning APIs.</w:t>
       </w:r>
     </w:p>
     <w:p>
@@ -7262,15 +7231,7 @@
           <w:color w:val="24292E"/>
           <w:highlight w:val="white"/>
         </w:rPr>
-        <w:t>With a few lines of code, you</w:t>
-      </w:r>
-      <w:r>
-        <w:rPr>
-          <w:rFonts w:ascii="Arial" w:eastAsia="Arial" w:hAnsi="Arial" w:cs="Arial"/>
-          <w:color w:val="24292E"/>
-          <w:highlight w:val="white"/>
-        </w:rPr>
-        <w:t xml:space="preserve"> can add ONNX Runtime into your existing training scripts and start seeing acceleration. The current preview version supports training acceleration for transformer models on NVIDIA GPUs.</w:t>
+        <w:t>With a few lines of code, you can add ONNX Runtime into your existing training scripts and start seeing acceleration. The current preview version supports training acceleration for transformer models on NVIDIA GPUs.</w:t>
       </w:r>
     </w:p>
     <w:p>
@@ -7374,7 +7335,21 @@
         <w:rPr>
           <w:rFonts w:ascii="Arial" w:eastAsia="Arial" w:hAnsi="Arial" w:cs="Arial"/>
         </w:rPr>
-        <w:t xml:space="preserve">Operating System: Windows, Linux and </w:t>
+        <w:t xml:space="preserve">Operating System: Windows, </w:t>
+      </w:r>
+      <w:proofErr w:type="gramStart"/>
+      <w:r>
+        <w:rPr>
+          <w:rFonts w:ascii="Arial" w:eastAsia="Arial" w:hAnsi="Arial" w:cs="Arial"/>
+        </w:rPr>
+        <w:t>Linux</w:t>
+      </w:r>
+      <w:proofErr w:type="gramEnd"/>
+      <w:r>
+        <w:rPr>
+          <w:rFonts w:ascii="Arial" w:eastAsia="Arial" w:hAnsi="Arial" w:cs="Arial"/>
+        </w:rPr>
+        <w:t xml:space="preserve"> and </w:t>
       </w:r>
       <w:proofErr w:type="spellStart"/>
       <w:r>
@@ -7507,13 +7482,7 @@
         <w:rPr>
           <w:rFonts w:ascii="Arial" w:eastAsia="Arial" w:hAnsi="Arial" w:cs="Arial"/>
         </w:rPr>
-        <w:t>nGr</w:t>
-      </w:r>
-      <w:r>
-        <w:rPr>
-          <w:rFonts w:ascii="Arial" w:eastAsia="Arial" w:hAnsi="Arial" w:cs="Arial"/>
-        </w:rPr>
-        <w:t>aph</w:t>
+        <w:t>nGraph</w:t>
       </w:r>
       <w:proofErr w:type="spellEnd"/>
       <w:r>
@@ -7777,13 +7746,21 @@
         <w:rPr>
           <w:rFonts w:ascii="Arial" w:eastAsia="Arial" w:hAnsi="Arial" w:cs="Arial"/>
         </w:rPr>
-        <w:t>In ONNX architecture, the nodes architecture is very much similar to a structure of Convolutional Neural Network. The bas</w:t>
-      </w:r>
-      <w:r>
-        <w:rPr>
-          <w:rFonts w:ascii="Arial" w:eastAsia="Arial" w:hAnsi="Arial" w:cs="Arial"/>
-        </w:rPr>
-        <w:t>ic components are as follows:</w:t>
+        <w:t xml:space="preserve">In ONNX architecture, the nodes architecture is very much </w:t>
+      </w:r>
+      <w:proofErr w:type="gramStart"/>
+      <w:r>
+        <w:rPr>
+          <w:rFonts w:ascii="Arial" w:eastAsia="Arial" w:hAnsi="Arial" w:cs="Arial"/>
+        </w:rPr>
+        <w:t>similar to</w:t>
+      </w:r>
+      <w:proofErr w:type="gramEnd"/>
+      <w:r>
+        <w:rPr>
+          <w:rFonts w:ascii="Arial" w:eastAsia="Arial" w:hAnsi="Arial" w:cs="Arial"/>
+        </w:rPr>
+        <w:t xml:space="preserve"> a structure of Convolutional Neural Network. The basic components are as follows:</w:t>
       </w:r>
     </w:p>
     <w:p>
@@ -7867,13 +7844,7 @@
         <w:rPr>
           <w:rFonts w:ascii="Arial" w:eastAsia="Arial" w:hAnsi="Arial" w:cs="Arial"/>
         </w:rPr>
-        <w:t>Acyclic computation dataflow graph which is the important part consisting of inputs, outputs, names of the gr</w:t>
-      </w:r>
-      <w:r>
-        <w:rPr>
-          <w:rFonts w:ascii="Arial" w:eastAsia="Arial" w:hAnsi="Arial" w:cs="Arial"/>
-        </w:rPr>
-        <w:t>aphs and the list of computational nodes.</w:t>
+        <w:t>Acyclic computation dataflow graph which is the important part consisting of inputs, outputs, names of the graphs and the list of computational nodes.</w:t>
       </w:r>
     </w:p>
     <w:p>
@@ -8164,7 +8135,21 @@
         <w:rPr>
           <w:rFonts w:ascii="Arial" w:eastAsia="Arial" w:hAnsi="Arial" w:cs="Arial"/>
         </w:rPr>
-        <w:t>Every node here is self-sustained. It actually provides operators. Each operator is mapped to deep learning conventions.</w:t>
+        <w:t xml:space="preserve">Every node here is self-sustained. It </w:t>
+      </w:r>
+      <w:proofErr w:type="gramStart"/>
+      <w:r>
+        <w:rPr>
+          <w:rFonts w:ascii="Arial" w:eastAsia="Arial" w:hAnsi="Arial" w:cs="Arial"/>
+        </w:rPr>
+        <w:t>actually provides</w:t>
+      </w:r>
+      <w:proofErr w:type="gramEnd"/>
+      <w:r>
+        <w:rPr>
+          <w:rFonts w:ascii="Arial" w:eastAsia="Arial" w:hAnsi="Arial" w:cs="Arial"/>
+        </w:rPr>
+        <w:t xml:space="preserve"> operators. Each operator is mapped to deep learning conventions.</w:t>
       </w:r>
     </w:p>
     <w:p>
@@ -8263,23 +8248,7 @@
           <w:color w:val="24292E"/>
           <w:highlight w:val="white"/>
         </w:rPr>
-        <w:t>ONNXIFI is a</w:t>
-      </w:r>
-      <w:r>
-        <w:rPr>
-          <w:rFonts w:ascii="Arial" w:eastAsia="Arial" w:hAnsi="Arial" w:cs="Arial"/>
-          <w:color w:val="24292E"/>
-          <w:highlight w:val="white"/>
-        </w:rPr>
-        <w:t xml:space="preserve"> cross-platform API for loading and executing ONNX graphs on optimized backends. High-level frameworks and applications can use this API to execute neural network and machine learning models. Hardware vendors can implement this API to expose specialized ha</w:t>
-      </w:r>
-      <w:r>
-        <w:rPr>
-          <w:rFonts w:ascii="Arial" w:eastAsia="Arial" w:hAnsi="Arial" w:cs="Arial"/>
-          <w:color w:val="24292E"/>
-          <w:highlight w:val="white"/>
-        </w:rPr>
-        <w:t>rdware accelerators and highly optimized software infrastructure to the users.</w:t>
+        <w:t>ONNXIFI is a cross-platform API for loading and executing ONNX graphs on optimized backends. High-level frameworks and applications can use this API to execute neural network and machine learning models. Hardware vendors can implement this API to expose specialized hardware accelerators and highly optimized software infrastructure to the users.</w:t>
       </w:r>
     </w:p>
     <w:p>
@@ -8327,14 +8296,7 @@
           <w:rFonts w:ascii="Arial" w:eastAsia="Arial" w:hAnsi="Arial" w:cs="Arial"/>
           <w:color w:val="24292E"/>
         </w:rPr>
-        <w:t>Based on widely supported technolo</w:t>
-      </w:r>
-      <w:r>
-        <w:rPr>
-          <w:rFonts w:ascii="Arial" w:eastAsia="Arial" w:hAnsi="Arial" w:cs="Arial"/>
-          <w:color w:val="24292E"/>
-        </w:rPr>
-        <w:t>gies</w:t>
+        <w:t>Based on widely supported technologies</w:t>
       </w:r>
     </w:p>
     <w:p>
@@ -8539,13 +8501,7 @@
         <w:rPr>
           <w:rFonts w:ascii="Arial" w:eastAsia="Arial" w:hAnsi="Arial" w:cs="Arial"/>
         </w:rPr>
-        <w:t>ke</w:t>
-      </w:r>
-      <w:r>
-        <w:rPr>
-          <w:rFonts w:ascii="Arial" w:eastAsia="Arial" w:hAnsi="Arial" w:cs="Arial"/>
-        </w:rPr>
-        <w:t>ras</w:t>
+        <w:t>keras</w:t>
       </w:r>
       <w:proofErr w:type="spellEnd"/>
       <w:r>
@@ -8658,13 +8614,7 @@
         <w:rPr>
           <w:rFonts w:ascii="Arial" w:eastAsia="Arial" w:hAnsi="Arial" w:cs="Arial"/>
         </w:rPr>
-        <w:t xml:space="preserve"> model it is as simple as importing a few open source libraries to convert your model to an ONNX model.</w:t>
-      </w:r>
-      <w:r>
-        <w:rPr>
-          <w:rFonts w:ascii="Arial" w:eastAsia="Arial" w:hAnsi="Arial" w:cs="Arial"/>
-        </w:rPr>
-        <w:t xml:space="preserve"> Using skl2onnx, </w:t>
+        <w:t xml:space="preserve"> model it is as simple as importing a few open source libraries to convert your model to an ONNX model. Using skl2onnx, </w:t>
       </w:r>
       <w:proofErr w:type="spellStart"/>
       <w:r>
@@ -8706,13 +8656,7 @@
         <w:rPr>
           <w:rFonts w:ascii="Arial" w:eastAsia="Arial" w:hAnsi="Arial" w:cs="Arial"/>
         </w:rPr>
-        <w:t xml:space="preserve"> and convert it to an ONNX model without loss in accuracy or precision when predicting scores on tests. Below is the code of the original model creati</w:t>
-      </w:r>
-      <w:r>
-        <w:rPr>
-          <w:rFonts w:ascii="Arial" w:eastAsia="Arial" w:hAnsi="Arial" w:cs="Arial"/>
-        </w:rPr>
-        <w:t xml:space="preserve">on followed by the conversion to </w:t>
+        <w:t xml:space="preserve"> and convert it to an ONNX model without loss in accuracy or precision when predicting scores on tests. Below is the code of the original model creation followed by the conversion to </w:t>
       </w:r>
       <w:proofErr w:type="spellStart"/>
       <w:r>
@@ -8973,13 +8917,23 @@
         <w:t>datasets.iloc</w:t>
       </w:r>
       <w:proofErr w:type="spellEnd"/>
-      <w:r>
-        <w:rPr>
-          <w:rFonts w:ascii="Courier New" w:eastAsia="Courier New" w:hAnsi="Courier New" w:cs="Courier New"/>
-          <w:sz w:val="21"/>
-          <w:szCs w:val="21"/>
-        </w:rPr>
-        <w:t>[:, :</w:t>
+      <w:proofErr w:type="gramStart"/>
+      <w:r>
+        <w:rPr>
+          <w:rFonts w:ascii="Courier New" w:eastAsia="Courier New" w:hAnsi="Courier New" w:cs="Courier New"/>
+          <w:sz w:val="21"/>
+          <w:szCs w:val="21"/>
+        </w:rPr>
+        <w:t>[:,</w:t>
+      </w:r>
+      <w:proofErr w:type="gramEnd"/>
+      <w:r>
+        <w:rPr>
+          <w:rFonts w:ascii="Courier New" w:eastAsia="Courier New" w:hAnsi="Courier New" w:cs="Courier New"/>
+          <w:sz w:val="21"/>
+          <w:szCs w:val="21"/>
+        </w:rPr>
+        <w:t xml:space="preserve"> :</w:t>
       </w:r>
       <w:r>
         <w:rPr>
@@ -9027,13 +8981,23 @@
         <w:t>datasets.iloc</w:t>
       </w:r>
       <w:proofErr w:type="spellEnd"/>
-      <w:r>
-        <w:rPr>
-          <w:rFonts w:ascii="Courier New" w:eastAsia="Courier New" w:hAnsi="Courier New" w:cs="Courier New"/>
-          <w:sz w:val="21"/>
-          <w:szCs w:val="21"/>
-        </w:rPr>
-        <w:t xml:space="preserve">[:, </w:t>
+      <w:proofErr w:type="gramStart"/>
+      <w:r>
+        <w:rPr>
+          <w:rFonts w:ascii="Courier New" w:eastAsia="Courier New" w:hAnsi="Courier New" w:cs="Courier New"/>
+          <w:sz w:val="21"/>
+          <w:szCs w:val="21"/>
+        </w:rPr>
+        <w:t>[:,</w:t>
+      </w:r>
+      <w:proofErr w:type="gramEnd"/>
+      <w:r>
+        <w:rPr>
+          <w:rFonts w:ascii="Courier New" w:eastAsia="Courier New" w:hAnsi="Courier New" w:cs="Courier New"/>
+          <w:sz w:val="21"/>
+          <w:szCs w:val="21"/>
+        </w:rPr>
+        <w:t xml:space="preserve"> </w:t>
       </w:r>
       <w:r>
         <w:rPr>
@@ -9082,16 +9046,7 @@
           <w:sz w:val="21"/>
           <w:szCs w:val="21"/>
         </w:rPr>
-        <w:t># Splitting the dataset into the Training s</w:t>
-      </w:r>
-      <w:r>
-        <w:rPr>
-          <w:rFonts w:ascii="Courier New" w:eastAsia="Courier New" w:hAnsi="Courier New" w:cs="Courier New"/>
-          <w:color w:val="008000"/>
-          <w:sz w:val="21"/>
-          <w:szCs w:val="21"/>
-        </w:rPr>
-        <w:t>et and Test set</w:t>
+        <w:t># Splitting the dataset into the Training set and Test set</w:t>
       </w:r>
     </w:p>
     <w:p>
@@ -9906,15 +9861,7 @@
           <w:szCs w:val="21"/>
         </w:rPr>
         <w:lastRenderedPageBreak/>
-        <w:t xml:space="preserve">  sc</w:t>
-      </w:r>
-      <w:r>
-        <w:rPr>
-          <w:rFonts w:ascii="Courier New" w:eastAsia="Courier New" w:hAnsi="Courier New" w:cs="Courier New"/>
-          <w:sz w:val="21"/>
-          <w:szCs w:val="21"/>
-        </w:rPr>
-        <w:t xml:space="preserve">ore = </w:t>
+        <w:t xml:space="preserve">  score = </w:t>
       </w:r>
       <w:proofErr w:type="spellStart"/>
       <w:r>
@@ -11076,15 +11023,7 @@
           <w:sz w:val="21"/>
           <w:szCs w:val="21"/>
         </w:rPr>
-        <w:t>].nam</w:t>
-      </w:r>
-      <w:r>
-        <w:rPr>
-          <w:rFonts w:ascii="Courier New" w:eastAsia="Courier New" w:hAnsi="Courier New" w:cs="Courier New"/>
-          <w:sz w:val="21"/>
-          <w:szCs w:val="21"/>
-        </w:rPr>
-        <w:t>e</w:t>
+        <w:t>].name</w:t>
       </w:r>
     </w:p>
     <w:p>
@@ -11331,7 +11270,7 @@
                     <pic:cNvPicPr preferRelativeResize="0"/>
                   </pic:nvPicPr>
                   <pic:blipFill>
-                    <a:blip r:embed="rId10"/>
+                    <a:blip r:embed="rId11"/>
                     <a:srcRect/>
                     <a:stretch>
                       <a:fillRect/>
@@ -11371,7 +11310,7 @@
                     <pic:cNvPicPr preferRelativeResize="0"/>
                   </pic:nvPicPr>
                   <pic:blipFill>
-                    <a:blip r:embed="rId11"/>
+                    <a:blip r:embed="rId12"/>
                     <a:srcRect/>
                     <a:stretch>
                       <a:fillRect/>
@@ -11506,13 +11445,7 @@
         <w:rPr>
           <w:rFonts w:ascii="Arial" w:eastAsia="Arial" w:hAnsi="Arial" w:cs="Arial"/>
         </w:rPr>
-        <w:t xml:space="preserve"> model </w:t>
-      </w:r>
-      <w:r>
-        <w:rPr>
-          <w:rFonts w:ascii="Arial" w:eastAsia="Arial" w:hAnsi="Arial" w:cs="Arial"/>
-        </w:rPr>
-        <w:t xml:space="preserve">code is left out for brevity but can be found at the </w:t>
+        <w:t xml:space="preserve"> model code is left out for brevity but can be found at the </w:t>
       </w:r>
       <w:proofErr w:type="spellStart"/>
       <w:r>
@@ -11711,16 +11644,7 @@
           <w:sz w:val="21"/>
           <w:szCs w:val="21"/>
         </w:rPr>
-        <w:t>imp</w:t>
-      </w:r>
-      <w:r>
-        <w:rPr>
-          <w:rFonts w:ascii="Courier New" w:eastAsia="Courier New" w:hAnsi="Courier New" w:cs="Courier New"/>
-          <w:color w:val="AF00DB"/>
-          <w:sz w:val="21"/>
-          <w:szCs w:val="21"/>
-        </w:rPr>
-        <w:t>ort</w:t>
+        <w:t>import</w:t>
       </w:r>
       <w:r>
         <w:rPr>
@@ -12167,19 +12091,21 @@
         <w:rPr>
           <w:rFonts w:ascii="Arial" w:eastAsia="Arial" w:hAnsi="Arial" w:cs="Arial"/>
         </w:rPr>
-        <w:t>The above examples only scratch the surface of what ONNX is capable of but show how accessible it can be and how q</w:t>
-      </w:r>
-      <w:r>
-        <w:rPr>
-          <w:rFonts w:ascii="Arial" w:eastAsia="Arial" w:hAnsi="Arial" w:cs="Arial"/>
-        </w:rPr>
-        <w:t>uickly it can be used. There are ONNX projects for most if not all of the major frameworks out there with examples and decent documentation to accompany them. There can be issues that arise when working with different frameworks but there seems to be a sol</w:t>
-      </w:r>
-      <w:r>
-        <w:rPr>
-          <w:rFonts w:ascii="Arial" w:eastAsia="Arial" w:hAnsi="Arial" w:cs="Arial"/>
-        </w:rPr>
-        <w:t>id community willing to help due to its open source nature.</w:t>
+        <w:t xml:space="preserve">The above examples only scratch the surface of what ONNX is capable of but show how accessible it can be and how quickly it can be used. There are ONNX projects for most if not </w:t>
+      </w:r>
+      <w:proofErr w:type="gramStart"/>
+      <w:r>
+        <w:rPr>
+          <w:rFonts w:ascii="Arial" w:eastAsia="Arial" w:hAnsi="Arial" w:cs="Arial"/>
+        </w:rPr>
+        <w:t>all of</w:t>
+      </w:r>
+      <w:proofErr w:type="gramEnd"/>
+      <w:r>
+        <w:rPr>
+          <w:rFonts w:ascii="Arial" w:eastAsia="Arial" w:hAnsi="Arial" w:cs="Arial"/>
+        </w:rPr>
+        <w:t xml:space="preserve"> the major frameworks out there with examples and decent documentation to accompany them. There can be issues that arise when working with different frameworks but there seems to be a solid community willing to help due to its open source nature.</w:t>
       </w:r>
     </w:p>
     <w:p>
@@ -12277,13 +12203,7 @@
         <w:rPr>
           <w:rFonts w:ascii="Arial" w:eastAsia="Arial" w:hAnsi="Arial" w:cs="Arial"/>
         </w:rPr>
-        <w:t>https://www.youtube.com/watch?v=</w:t>
-      </w:r>
-      <w:r>
-        <w:rPr>
-          <w:rFonts w:ascii="Arial" w:eastAsia="Arial" w:hAnsi="Arial" w:cs="Arial"/>
-        </w:rPr>
-        <w:t xml:space="preserve">Mvnn_Iy29es, </w:t>
+        <w:t xml:space="preserve">https://www.youtube.com/watch?v=Mvnn_Iy29es, </w:t>
       </w:r>
       <w:proofErr w:type="spellStart"/>
       <w:r>
@@ -12318,7 +12238,7 @@
           <w:rFonts w:ascii="Arial" w:eastAsia="Arial" w:hAnsi="Arial" w:cs="Arial"/>
         </w:rPr>
       </w:pPr>
-      <w:hyperlink r:id="rId12">
+      <w:hyperlink r:id="rId13">
         <w:r>
           <w:rPr>
             <w:rFonts w:ascii="Arial" w:eastAsia="Arial" w:hAnsi="Arial" w:cs="Arial"/>
@@ -12341,7 +12261,7 @@
           <w:rFonts w:ascii="Arial" w:eastAsia="Arial" w:hAnsi="Arial" w:cs="Arial"/>
         </w:rPr>
       </w:pPr>
-      <w:hyperlink r:id="rId13">
+      <w:hyperlink r:id="rId14">
         <w:r>
           <w:rPr>
             <w:rFonts w:ascii="Arial" w:eastAsia="Arial" w:hAnsi="Arial" w:cs="Arial"/>
@@ -12364,7 +12284,7 @@
           <w:rFonts w:ascii="Arial" w:eastAsia="Arial" w:hAnsi="Arial" w:cs="Arial"/>
         </w:rPr>
       </w:pPr>
-      <w:hyperlink r:id="rId14" w:anchor="skl2onnx.to_onnx">
+      <w:hyperlink r:id="rId15" w:anchor="skl2onnx.to_onnx">
         <w:r>
           <w:rPr>
             <w:rFonts w:ascii="Arial" w:eastAsia="Arial" w:hAnsi="Arial" w:cs="Arial"/>
@@ -12387,7 +12307,7 @@
           <w:rFonts w:ascii="Arial" w:eastAsia="Arial" w:hAnsi="Arial" w:cs="Arial"/>
         </w:rPr>
       </w:pPr>
-      <w:hyperlink r:id="rId15">
+      <w:hyperlink r:id="rId16">
         <w:r>
           <w:rPr>
             <w:rFonts w:ascii="Arial" w:eastAsia="Arial" w:hAnsi="Arial" w:cs="Arial"/>
@@ -12416,7 +12336,7 @@
           <w:rFonts w:ascii="Arial" w:eastAsia="Arial" w:hAnsi="Arial" w:cs="Arial"/>
         </w:rPr>
       </w:pPr>
-      <w:hyperlink r:id="rId16">
+      <w:hyperlink r:id="rId17">
         <w:r>
           <w:rPr>
             <w:rFonts w:ascii="Arial" w:eastAsia="Arial" w:hAnsi="Arial" w:cs="Arial"/>
@@ -12439,7 +12359,7 @@
           <w:rFonts w:ascii="Arial" w:eastAsia="Arial" w:hAnsi="Arial" w:cs="Arial"/>
         </w:rPr>
       </w:pPr>
-      <w:hyperlink r:id="rId17" w:anchor="CC">
+      <w:hyperlink r:id="rId18" w:anchor="CC">
         <w:r>
           <w:rPr>
             <w:rFonts w:ascii="Arial" w:eastAsia="Arial" w:hAnsi="Arial" w:cs="Arial"/>
@@ -12682,13 +12602,7 @@
         <w:rPr>
           <w:rFonts w:ascii="Arial" w:eastAsia="Arial" w:hAnsi="Arial" w:cs="Arial"/>
         </w:rPr>
-        <w:t>CNTK: Microsoft Co</w:t>
-      </w:r>
-      <w:r>
-        <w:rPr>
-          <w:rFonts w:ascii="Arial" w:eastAsia="Arial" w:hAnsi="Arial" w:cs="Arial"/>
-        </w:rPr>
-        <w:t>gnitive Toolkit</w:t>
+        <w:t>CNTK: Microsoft Cognitive Toolkit</w:t>
       </w:r>
     </w:p>
     <w:p>
@@ -12909,16 +12823,7 @@
           <w:szCs w:val="20"/>
           <w:highlight w:val="white"/>
         </w:rPr>
-        <w:t>Chainer is an</w:t>
-      </w:r>
-      <w:r>
-        <w:rPr>
-          <w:rFonts w:ascii="Roboto" w:eastAsia="Roboto" w:hAnsi="Roboto" w:cs="Roboto"/>
-          <w:sz w:val="20"/>
-          <w:szCs w:val="20"/>
-          <w:highlight w:val="white"/>
-        </w:rPr>
-        <w:t xml:space="preserve"> open source deep learning framework written purely in Python on top of NumPy and </w:t>
+        <w:t xml:space="preserve">Chainer is an open source deep learning framework written purely in Python on top of NumPy and </w:t>
       </w:r>
       <w:proofErr w:type="spellStart"/>
       <w:r>
@@ -13122,8 +13027,8 @@
       </w:r>
     </w:p>
     <w:sectPr>
-      <w:headerReference w:type="default" r:id="rId18"/>
-      <w:footerReference w:type="default" r:id="rId19"/>
+      <w:headerReference w:type="default" r:id="rId19"/>
+      <w:footerReference w:type="default" r:id="rId20"/>
       <w:pgSz w:w="12240" w:h="15840"/>
       <w:pgMar w:top="1440" w:right="1440" w:bottom="1440" w:left="1440" w:header="720" w:footer="720" w:gutter="0"/>
       <w:pgNumType w:start="1"/>

</xml_diff>